<commit_message>
Updated Errata with new Win7 debugger and WARP support.
</commit_message>
<xml_diff>
--- a/Errata.docx
+++ b/Errata.docx
@@ -43,12 +43,14 @@
         <w:t xml:space="preserve">. For issues related to the code samples please file an issue on </w:t>
       </w:r>
       <w:hyperlink r:id="rId12" w:history="1">
+        <w:proofErr w:type="spellStart"/>
         <w:r>
           <w:rPr>
             <w:rStyle w:val="Hyperlink"/>
           </w:rPr>
           <w:t>Codeplex</w:t>
         </w:r>
+        <w:proofErr w:type="spellEnd"/>
       </w:hyperlink>
       <w:r>
         <w:rPr>
@@ -64,9 +66,11 @@
       <w:r>
         <w:t xml:space="preserve">Chapter 1: </w:t>
       </w:r>
+      <w:proofErr w:type="spellStart"/>
       <w:r>
         <w:t>Vectorization</w:t>
       </w:r>
+      <w:proofErr w:type="spellEnd"/>
       <w:r>
         <w:t xml:space="preserve"> (page 8)</w:t>
       </w:r>
@@ -81,32 +85,98 @@
         <w:rPr>
           <w:rStyle w:val="Bold"/>
         </w:rPr>
-        <w:t>The code fragment should read as follows. Note the use of the &amp; operator rather than &amp;&amp;.</w:t>
+        <w:t xml:space="preserve">The code fragment should read as follows. Note the use of </w:t>
+      </w:r>
+      <w:proofErr w:type="gramStart"/>
+      <w:r>
+        <w:rPr>
+          <w:rStyle w:val="Bold"/>
+        </w:rPr>
+        <w:t>the &amp;</w:t>
+      </w:r>
+      <w:proofErr w:type="gramEnd"/>
+      <w:r>
+        <w:rPr>
+          <w:rStyle w:val="Bold"/>
+        </w:rPr>
+        <w:t xml:space="preserve"> operator rather than &amp;&amp;.</w:t>
       </w:r>
     </w:p>
     <w:p>
       <w:pPr>
         <w:pStyle w:val="CodeBlock"/>
       </w:pPr>
-      <w:r>
-        <w:t>int CPUInfo[4] = { -1 };</w:t>
+      <w:proofErr w:type="spellStart"/>
+      <w:proofErr w:type="gramStart"/>
+      <w:r>
+        <w:t>int</w:t>
+      </w:r>
+      <w:proofErr w:type="spellEnd"/>
+      <w:proofErr w:type="gramEnd"/>
+      <w:r>
+        <w:t xml:space="preserve"> </w:t>
+      </w:r>
+      <w:proofErr w:type="spellStart"/>
+      <w:r>
+        <w:t>CPUInfo</w:t>
+      </w:r>
+      <w:proofErr w:type="spellEnd"/>
+      <w:r>
+        <w:t>[4] = { -1 };</w:t>
       </w:r>
       <w:r>
         <w:br/>
         <w:t xml:space="preserve">    </w:t>
       </w:r>
       <w:r>
-        <w:t>__cpuid(CPUInfo, 1);</w:t>
+        <w:t>__</w:t>
+      </w:r>
+      <w:proofErr w:type="spellStart"/>
+      <w:r>
+        <w:t>cpuid</w:t>
+      </w:r>
+      <w:proofErr w:type="spellEnd"/>
+      <w:r>
+        <w:t>(</w:t>
+      </w:r>
+      <w:proofErr w:type="spellStart"/>
+      <w:r>
+        <w:t>CPUInfo</w:t>
+      </w:r>
+      <w:proofErr w:type="spellEnd"/>
+      <w:r>
+        <w:t>, 1);</w:t>
       </w:r>
       <w:r>
         <w:br/>
         <w:t xml:space="preserve">    </w:t>
       </w:r>
-      <w:r>
-        <w:t>bool bSSEIns</w:t>
-      </w:r>
-      <w:r>
-        <w:t xml:space="preserve">tructions = (CpuInfo[3] &gt;&gt; 24 </w:t>
+      <w:proofErr w:type="spellStart"/>
+      <w:r>
+        <w:t>bool</w:t>
+      </w:r>
+      <w:proofErr w:type="spellEnd"/>
+      <w:r>
+        <w:t xml:space="preserve"> </w:t>
+      </w:r>
+      <w:proofErr w:type="spellStart"/>
+      <w:r>
+        <w:t>bSSEIns</w:t>
+      </w:r>
+      <w:r>
+        <w:t>tructions</w:t>
+      </w:r>
+      <w:proofErr w:type="spellEnd"/>
+      <w:r>
+        <w:t xml:space="preserve"> = (</w:t>
+      </w:r>
+      <w:proofErr w:type="spellStart"/>
+      <w:r>
+        <w:t>CpuInfo</w:t>
+      </w:r>
+      <w:proofErr w:type="spellEnd"/>
+      <w:r>
+        <w:t xml:space="preserve">[3] &gt;&gt; 24 </w:t>
       </w:r>
       <w:r>
         <w:rPr>
@@ -123,7 +193,15 @@
         <w:pStyle w:val="Heading2"/>
       </w:pPr>
       <w:r>
-        <w:t>Chapter 1: OpenMP (page 10)</w:t>
+        <w:t xml:space="preserve">Chapter 1: </w:t>
+      </w:r>
+      <w:proofErr w:type="spellStart"/>
+      <w:r>
+        <w:t>OpenMP</w:t>
+      </w:r>
+      <w:proofErr w:type="spellEnd"/>
+      <w:r>
+        <w:t xml:space="preserve"> (page 10)</w:t>
       </w:r>
     </w:p>
     <w:p>
@@ -172,15 +250,76 @@
       <w:pPr>
         <w:pStyle w:val="CodeBlock"/>
       </w:pPr>
-      <w:r>
-        <w:t>for (int i = 1; i &lt;= n; ++i)</w:t>
+      <w:proofErr w:type="gramStart"/>
+      <w:r>
+        <w:t>for</w:t>
+      </w:r>
+      <w:proofErr w:type="gramEnd"/>
+      <w:r>
+        <w:t xml:space="preserve"> (</w:t>
+      </w:r>
+      <w:proofErr w:type="spellStart"/>
+      <w:r>
+        <w:t>int</w:t>
+      </w:r>
+      <w:proofErr w:type="spellEnd"/>
+      <w:r>
+        <w:t xml:space="preserve"> </w:t>
+      </w:r>
+      <w:proofErr w:type="spellStart"/>
+      <w:r>
+        <w:t>i</w:t>
+      </w:r>
+      <w:proofErr w:type="spellEnd"/>
+      <w:r>
+        <w:t xml:space="preserve"> = 1; </w:t>
+      </w:r>
+      <w:proofErr w:type="spellStart"/>
+      <w:r>
+        <w:t>i</w:t>
+      </w:r>
+      <w:proofErr w:type="spellEnd"/>
+      <w:r>
+        <w:t xml:space="preserve"> &lt;= n; ++</w:t>
+      </w:r>
+      <w:proofErr w:type="spellStart"/>
+      <w:r>
+        <w:t>i</w:t>
+      </w:r>
+      <w:proofErr w:type="spellEnd"/>
+      <w:r>
+        <w:t>)</w:t>
       </w:r>
       <w:r>
         <w:br/>
         <w:t xml:space="preserve">       </w:t>
       </w:r>
       <w:r>
-        <w:t>a[i] = a[i - 1] + b[i];</w:t>
+        <w:t>a[</w:t>
+      </w:r>
+      <w:proofErr w:type="spellStart"/>
+      <w:r>
+        <w:t>i</w:t>
+      </w:r>
+      <w:proofErr w:type="spellEnd"/>
+      <w:r>
+        <w:t>] = a[</w:t>
+      </w:r>
+      <w:proofErr w:type="spellStart"/>
+      <w:r>
+        <w:t>i</w:t>
+      </w:r>
+      <w:proofErr w:type="spellEnd"/>
+      <w:r>
+        <w:t xml:space="preserve"> - 1] + b[</w:t>
+      </w:r>
+      <w:proofErr w:type="spellStart"/>
+      <w:r>
+        <w:t>i</w:t>
+      </w:r>
+      <w:proofErr w:type="spellEnd"/>
+      <w:r>
+        <w:t>];</w:t>
       </w:r>
     </w:p>
     <w:p>
@@ -188,7 +327,15 @@
         <w:pStyle w:val="Heading2"/>
       </w:pPr>
       <w:r>
-        <w:t>Chapter 2: The CPU NBody Classes (page 36)</w:t>
+        <w:t xml:space="preserve">Chapter 2: The CPU </w:t>
+      </w:r>
+      <w:proofErr w:type="spellStart"/>
+      <w:r>
+        <w:t>NBody</w:t>
+      </w:r>
+      <w:proofErr w:type="spellEnd"/>
+      <w:r>
+        <w:t xml:space="preserve"> Classes (page 36)</w:t>
       </w:r>
     </w:p>
     <w:p>
@@ -201,7 +348,21 @@
         <w:rPr>
           <w:rStyle w:val="Bold"/>
         </w:rPr>
-        <w:t>The code fragment should read as follows. Note the use of the += operator add the current particle's acceleration to acc, rather than using the = operator to set the value.</w:t>
+        <w:t xml:space="preserve">The code fragment should read as follows. Note the use of the += operator add the current particle's acceleration to </w:t>
+      </w:r>
+      <w:proofErr w:type="spellStart"/>
+      <w:r>
+        <w:rPr>
+          <w:rStyle w:val="Bold"/>
+        </w:rPr>
+        <w:t>acc</w:t>
+      </w:r>
+      <w:proofErr w:type="spellEnd"/>
+      <w:r>
+        <w:rPr>
+          <w:rStyle w:val="Bold"/>
+        </w:rPr>
+        <w:t>, rather than using the = operator to set the value.</w:t>
       </w:r>
     </w:p>
     <w:p>
@@ -212,8 +373,74 @@
       <w:r>
         <w:t xml:space="preserve">    </w:t>
       </w:r>
-      <w:r>
-        <w:t>std::for_each(pParticlesIn, pParticlesIn + numParticles, [=, &amp;acc](const ParticleCpu&amp; p)</w:t>
+      <w:proofErr w:type="spellStart"/>
+      <w:r>
+        <w:t>std</w:t>
+      </w:r>
+      <w:proofErr w:type="spellEnd"/>
+      <w:r>
+        <w:t>::</w:t>
+      </w:r>
+      <w:proofErr w:type="spellStart"/>
+      <w:r>
+        <w:t>for_</w:t>
+      </w:r>
+      <w:proofErr w:type="gramStart"/>
+      <w:r>
+        <w:t>each</w:t>
+      </w:r>
+      <w:proofErr w:type="spellEnd"/>
+      <w:r>
+        <w:t>(</w:t>
+      </w:r>
+      <w:proofErr w:type="spellStart"/>
+      <w:proofErr w:type="gramEnd"/>
+      <w:r>
+        <w:t>pParticlesIn</w:t>
+      </w:r>
+      <w:proofErr w:type="spellEnd"/>
+      <w:r>
+        <w:t xml:space="preserve">, </w:t>
+      </w:r>
+      <w:proofErr w:type="spellStart"/>
+      <w:r>
+        <w:t>pParticlesIn</w:t>
+      </w:r>
+      <w:proofErr w:type="spellEnd"/>
+      <w:r>
+        <w:t xml:space="preserve"> + </w:t>
+      </w:r>
+      <w:proofErr w:type="spellStart"/>
+      <w:r>
+        <w:t>numParticles</w:t>
+      </w:r>
+      <w:proofErr w:type="spellEnd"/>
+      <w:r>
+        <w:t>, [=, &amp;</w:t>
+      </w:r>
+      <w:proofErr w:type="spellStart"/>
+      <w:r>
+        <w:t>acc</w:t>
+      </w:r>
+      <w:proofErr w:type="spellEnd"/>
+      <w:r>
+        <w:t>](</w:t>
+      </w:r>
+      <w:proofErr w:type="spellStart"/>
+      <w:r>
+        <w:t>const</w:t>
+      </w:r>
+      <w:proofErr w:type="spellEnd"/>
+      <w:r>
+        <w:t xml:space="preserve"> </w:t>
+      </w:r>
+      <w:proofErr w:type="spellStart"/>
+      <w:r>
+        <w:t>ParticleCpu</w:t>
+      </w:r>
+      <w:proofErr w:type="spellEnd"/>
+      <w:r>
+        <w:t>&amp; p)</w:t>
       </w:r>
       <w:r>
         <w:br/>
@@ -226,43 +453,165 @@
         <w:br/>
         <w:t xml:space="preserve">        </w:t>
       </w:r>
-      <w:r>
-        <w:t>const float_3 r = p.pos - pos;</w:t>
+      <w:proofErr w:type="spellStart"/>
+      <w:r>
+        <w:t>const</w:t>
+      </w:r>
+      <w:proofErr w:type="spellEnd"/>
+      <w:r>
+        <w:t xml:space="preserve"> float_3 r = </w:t>
+      </w:r>
+      <w:proofErr w:type="spellStart"/>
+      <w:r>
+        <w:t>p.pos</w:t>
+      </w:r>
+      <w:proofErr w:type="spellEnd"/>
+      <w:r>
+        <w:t xml:space="preserve"> - </w:t>
+      </w:r>
+      <w:proofErr w:type="spellStart"/>
+      <w:r>
+        <w:t>pos</w:t>
+      </w:r>
+      <w:proofErr w:type="spellEnd"/>
+      <w:r>
+        <w:t>;</w:t>
       </w:r>
       <w:r>
         <w:br/>
         <w:t xml:space="preserve">        </w:t>
       </w:r>
       <w:r>
-        <w:t>float distSqr = SqrLength(r) + m_softeningSquared;</w:t>
+        <w:t xml:space="preserve">float </w:t>
+      </w:r>
+      <w:proofErr w:type="spellStart"/>
+      <w:r>
+        <w:t>distSqr</w:t>
+      </w:r>
+      <w:proofErr w:type="spellEnd"/>
+      <w:r>
+        <w:t xml:space="preserve"> = </w:t>
+      </w:r>
+      <w:proofErr w:type="spellStart"/>
+      <w:r>
+        <w:t>SqrLength</w:t>
+      </w:r>
+      <w:proofErr w:type="spellEnd"/>
+      <w:r>
+        <w:t xml:space="preserve">(r) + </w:t>
+      </w:r>
+      <w:proofErr w:type="spellStart"/>
+      <w:r>
+        <w:t>m_softeningSquared</w:t>
+      </w:r>
+      <w:proofErr w:type="spellEnd"/>
+      <w:r>
+        <w:t>;</w:t>
       </w:r>
       <w:r>
         <w:br/>
         <w:t xml:space="preserve">        </w:t>
       </w:r>
       <w:r>
-        <w:t>float invDist = 1.0f / sqrt(distSqr);</w:t>
+        <w:t xml:space="preserve">float </w:t>
+      </w:r>
+      <w:proofErr w:type="spellStart"/>
+      <w:r>
+        <w:t>invDist</w:t>
+      </w:r>
+      <w:proofErr w:type="spellEnd"/>
+      <w:r>
+        <w:t xml:space="preserve"> = 1.0f / </w:t>
+      </w:r>
+      <w:proofErr w:type="spellStart"/>
+      <w:r>
+        <w:t>sqrt</w:t>
+      </w:r>
+      <w:proofErr w:type="spellEnd"/>
+      <w:r>
+        <w:t>(</w:t>
+      </w:r>
+      <w:proofErr w:type="spellStart"/>
+      <w:r>
+        <w:t>distSqr</w:t>
+      </w:r>
+      <w:proofErr w:type="spellEnd"/>
+      <w:r>
+        <w:t>);</w:t>
       </w:r>
       <w:r>
         <w:br/>
         <w:t xml:space="preserve">        </w:t>
       </w:r>
       <w:r>
-        <w:t>float invDistCube = invDist * invDist * invDist;</w:t>
+        <w:t xml:space="preserve">float </w:t>
+      </w:r>
+      <w:proofErr w:type="spellStart"/>
+      <w:r>
+        <w:t>invDistCube</w:t>
+      </w:r>
+      <w:proofErr w:type="spellEnd"/>
+      <w:r>
+        <w:t xml:space="preserve"> = </w:t>
+      </w:r>
+      <w:proofErr w:type="spellStart"/>
+      <w:r>
+        <w:t>invDist</w:t>
+      </w:r>
+      <w:proofErr w:type="spellEnd"/>
+      <w:r>
+        <w:t xml:space="preserve"> * </w:t>
+      </w:r>
+      <w:proofErr w:type="spellStart"/>
+      <w:r>
+        <w:t>invDist</w:t>
+      </w:r>
+      <w:proofErr w:type="spellEnd"/>
+      <w:r>
+        <w:t xml:space="preserve"> * </w:t>
+      </w:r>
+      <w:proofErr w:type="spellStart"/>
+      <w:r>
+        <w:t>invDist</w:t>
+      </w:r>
+      <w:proofErr w:type="spellEnd"/>
+      <w:r>
+        <w:t>;</w:t>
       </w:r>
       <w:r>
         <w:br/>
         <w:t xml:space="preserve">        </w:t>
       </w:r>
       <w:r>
-        <w:t>float s = m_particleMass * invDistCube;</w:t>
+        <w:t xml:space="preserve">float s = </w:t>
+      </w:r>
+      <w:proofErr w:type="spellStart"/>
+      <w:r>
+        <w:t>m_particleMass</w:t>
+      </w:r>
+      <w:proofErr w:type="spellEnd"/>
+      <w:r>
+        <w:t xml:space="preserve"> * </w:t>
+      </w:r>
+      <w:proofErr w:type="spellStart"/>
+      <w:r>
+        <w:t>invDistCube</w:t>
+      </w:r>
+      <w:proofErr w:type="spellEnd"/>
+      <w:r>
+        <w:t>;</w:t>
       </w:r>
       <w:r>
         <w:br/>
         <w:t xml:space="preserve">        </w:t>
       </w:r>
-      <w:r>
-        <w:t xml:space="preserve">acc </w:t>
+      <w:proofErr w:type="spellStart"/>
+      <w:r>
+        <w:t>acc</w:t>
+      </w:r>
+      <w:proofErr w:type="spellEnd"/>
+      <w:r>
+        <w:t xml:space="preserve"> </w:t>
       </w:r>
       <w:r>
         <w:rPr>
@@ -289,7 +638,15 @@
         <w:t xml:space="preserve">Chapter 3: </w:t>
       </w:r>
       <w:r>
-        <w:t>array_view&lt;T,N&gt;</w:t>
+        <w:t>array_view&lt;T</w:t>
+      </w:r>
+      <w:proofErr w:type="gramStart"/>
+      <w:r>
+        <w:t>,N</w:t>
+      </w:r>
+      <w:proofErr w:type="gramEnd"/>
+      <w:r>
+        <w:t>&gt;</w:t>
       </w:r>
       <w:r>
         <w:t xml:space="preserve"> (page 52)</w:t>
@@ -311,7 +668,35 @@
         <w:rPr>
           <w:b/>
         </w:rPr>
-        <w:t>. The reference to av.grid has been replaced with av.extent. The grid property was the name used for extent in the beta release of C++ AMP.</w:t>
+        <w:t xml:space="preserve">. The reference to </w:t>
+      </w:r>
+      <w:proofErr w:type="spellStart"/>
+      <w:r>
+        <w:rPr>
+          <w:b/>
+        </w:rPr>
+        <w:t>av.grid</w:t>
+      </w:r>
+      <w:proofErr w:type="spellEnd"/>
+      <w:r>
+        <w:rPr>
+          <w:b/>
+        </w:rPr>
+        <w:t xml:space="preserve"> has been replaced with </w:t>
+      </w:r>
+      <w:proofErr w:type="spellStart"/>
+      <w:r>
+        <w:rPr>
+          <w:b/>
+        </w:rPr>
+        <w:t>av.extent</w:t>
+      </w:r>
+      <w:proofErr w:type="spellEnd"/>
+      <w:r>
+        <w:rPr>
+          <w:b/>
+        </w:rPr>
+        <w:t>. The grid property was the name used for extent in the beta release of C++ AMP.</w:t>
       </w:r>
     </w:p>
     <w:p>
@@ -322,26 +707,85 @@
       <w:r>
         <w:t xml:space="preserve">    </w:t>
       </w:r>
-      <w:r>
-        <w:t>std::vector&lt;int&gt; v(5);</w:t>
+      <w:proofErr w:type="spellStart"/>
+      <w:r>
+        <w:t>std</w:t>
+      </w:r>
+      <w:proofErr w:type="spellEnd"/>
+      <w:r>
+        <w:t>::vector&lt;</w:t>
+      </w:r>
+      <w:proofErr w:type="spellStart"/>
+      <w:r>
+        <w:t>int</w:t>
+      </w:r>
+      <w:proofErr w:type="spellEnd"/>
+      <w:r>
+        <w:t>&gt; v(5);</w:t>
       </w:r>
       <w:r>
         <w:br/>
         <w:t xml:space="preserve">    </w:t>
       </w:r>
-      <w:r>
-        <w:t>std::iota(v.begin(), v.end(), 0);</w:t>
+      <w:proofErr w:type="spellStart"/>
+      <w:r>
+        <w:t>std</w:t>
+      </w:r>
+      <w:proofErr w:type="spellEnd"/>
+      <w:r>
+        <w:t>::iota(</w:t>
+      </w:r>
+      <w:proofErr w:type="spellStart"/>
+      <w:r>
+        <w:t>v.begin</w:t>
+      </w:r>
+      <w:proofErr w:type="spellEnd"/>
+      <w:r>
+        <w:t xml:space="preserve">(), </w:t>
+      </w:r>
+      <w:proofErr w:type="spellStart"/>
+      <w:r>
+        <w:t>v.end</w:t>
+      </w:r>
+      <w:proofErr w:type="spellEnd"/>
+      <w:r>
+        <w:t>(), 0);</w:t>
       </w:r>
       <w:r>
         <w:br/>
-        <w:t xml:space="preserve">    array_view&lt;int, 1&gt; av(5,v);</w:t>
+        <w:t xml:space="preserve">    array_view&lt;</w:t>
+      </w:r>
+      <w:proofErr w:type="spellStart"/>
+      <w:r>
+        <w:t>int</w:t>
+      </w:r>
+      <w:proofErr w:type="spellEnd"/>
+      <w:r>
+        <w:t xml:space="preserve">, 1&gt; </w:t>
+      </w:r>
+      <w:proofErr w:type="spellStart"/>
+      <w:r>
+        <w:t>av</w:t>
+      </w:r>
+      <w:proofErr w:type="spellEnd"/>
+      <w:r>
+        <w:t>(5,v);</w:t>
       </w:r>
       <w:r>
         <w:br/>
         <w:t xml:space="preserve">    </w:t>
       </w:r>
-      <w:r>
-        <w:t>parallel_for_each(av.</w:t>
+      <w:proofErr w:type="spellStart"/>
+      <w:r>
+        <w:t>parallel_for_each</w:t>
+      </w:r>
+      <w:proofErr w:type="spellEnd"/>
+      <w:r>
+        <w:t>(</w:t>
+      </w:r>
+      <w:proofErr w:type="spellStart"/>
+      <w:r>
+        <w:t>av.</w:t>
       </w:r>
       <w:r>
         <w:rPr>
@@ -349,11 +793,20 @@
         </w:rPr>
         <w:t>extent</w:t>
       </w:r>
+      <w:proofErr w:type="spellEnd"/>
       <w:r>
         <w:t xml:space="preserve">, </w:t>
       </w:r>
       <w:r>
-        <w:t>[=](index&lt;1&gt; idx) restrict(amp)</w:t>
+        <w:t xml:space="preserve">[=](index&lt;1&gt; </w:t>
+      </w:r>
+      <w:proofErr w:type="spellStart"/>
+      <w:r>
+        <w:t>idx</w:t>
+      </w:r>
+      <w:proofErr w:type="spellEnd"/>
+      <w:r>
+        <w:t>) restrict(amp)</w:t>
       </w:r>
       <w:r>
         <w:br/>
@@ -361,7 +814,39 @@
       </w:r>
       <w:r>
         <w:br/>
-        <w:t xml:space="preserve">        av(idx) = av(idx) * 2;</w:t>
+        <w:t xml:space="preserve">        </w:t>
+      </w:r>
+      <w:proofErr w:type="spellStart"/>
+      <w:r>
+        <w:t>av</w:t>
+      </w:r>
+      <w:proofErr w:type="spellEnd"/>
+      <w:r>
+        <w:t>(</w:t>
+      </w:r>
+      <w:proofErr w:type="spellStart"/>
+      <w:r>
+        <w:t>idx</w:t>
+      </w:r>
+      <w:proofErr w:type="spellEnd"/>
+      <w:r>
+        <w:t xml:space="preserve">) = </w:t>
+      </w:r>
+      <w:proofErr w:type="spellStart"/>
+      <w:r>
+        <w:t>av</w:t>
+      </w:r>
+      <w:proofErr w:type="spellEnd"/>
+      <w:r>
+        <w:t>(</w:t>
+      </w:r>
+      <w:proofErr w:type="spellStart"/>
+      <w:r>
+        <w:t>idx</w:t>
+      </w:r>
+      <w:proofErr w:type="spellEnd"/>
+      <w:r>
+        <w:t>) * 2;</w:t>
       </w:r>
       <w:r>
         <w:br/>
@@ -371,8 +856,13 @@
         <w:br/>
         <w:t xml:space="preserve">    </w:t>
       </w:r>
-      <w:r>
-        <w:t>av.synchronize();</w:t>
+      <w:proofErr w:type="spellStart"/>
+      <w:r>
+        <w:t>av.synchronize</w:t>
+      </w:r>
+      <w:proofErr w:type="spellEnd"/>
+      <w:r>
+        <w:t>();</w:t>
       </w:r>
     </w:p>
     <w:p>
@@ -409,7 +899,21 @@
         <w:rPr>
           <w:rStyle w:val="Bold"/>
         </w:rPr>
-        <w:t xml:space="preserve">The references to variable TS should refer to TileSize. </w:t>
+        <w:t xml:space="preserve">The references to variable TS should refer to </w:t>
+      </w:r>
+      <w:proofErr w:type="spellStart"/>
+      <w:r>
+        <w:rPr>
+          <w:rStyle w:val="Bold"/>
+        </w:rPr>
+        <w:t>TileSize</w:t>
+      </w:r>
+      <w:proofErr w:type="spellEnd"/>
+      <w:r>
+        <w:rPr>
+          <w:rStyle w:val="Bold"/>
+        </w:rPr>
+        <w:t xml:space="preserve">. </w:t>
       </w:r>
       <w:r>
         <w:rPr>
@@ -426,15 +930,54 @@
       <w:r>
         <w:t xml:space="preserve">    </w:t>
       </w:r>
-      <w:r>
-        <w:t xml:space="preserve">for (int i = 0; i &lt; W; i += </w:t>
-      </w:r>
+      <w:proofErr w:type="gramStart"/>
+      <w:r>
+        <w:t>for</w:t>
+      </w:r>
+      <w:proofErr w:type="gramEnd"/>
+      <w:r>
+        <w:t xml:space="preserve"> (</w:t>
+      </w:r>
+      <w:proofErr w:type="spellStart"/>
+      <w:r>
+        <w:t>int</w:t>
+      </w:r>
+      <w:proofErr w:type="spellEnd"/>
+      <w:r>
+        <w:t xml:space="preserve"> </w:t>
+      </w:r>
+      <w:proofErr w:type="spellStart"/>
+      <w:r>
+        <w:t>i</w:t>
+      </w:r>
+      <w:proofErr w:type="spellEnd"/>
+      <w:r>
+        <w:t xml:space="preserve"> = 0; </w:t>
+      </w:r>
+      <w:proofErr w:type="spellStart"/>
+      <w:r>
+        <w:t>i</w:t>
+      </w:r>
+      <w:proofErr w:type="spellEnd"/>
+      <w:r>
+        <w:t xml:space="preserve"> &lt; W; </w:t>
+      </w:r>
+      <w:proofErr w:type="spellStart"/>
+      <w:r>
+        <w:t>i</w:t>
+      </w:r>
+      <w:proofErr w:type="spellEnd"/>
+      <w:r>
+        <w:t xml:space="preserve"> += </w:t>
+      </w:r>
+      <w:proofErr w:type="spellStart"/>
       <w:r>
         <w:rPr>
           <w:color w:val="FF0000"/>
         </w:rPr>
         <w:t>TileSize</w:t>
       </w:r>
+      <w:proofErr w:type="spellEnd"/>
       <w:r>
         <w:t>)</w:t>
       </w:r>
@@ -454,24 +997,41 @@
       <w:r>
         <w:t xml:space="preserve">        </w:t>
       </w:r>
-      <w:r>
-        <w:t>tile_static float sA[</w:t>
-      </w:r>
+      <w:proofErr w:type="spellStart"/>
+      <w:r>
+        <w:t>tile_static</w:t>
+      </w:r>
+      <w:proofErr w:type="spellEnd"/>
+      <w:r>
+        <w:t xml:space="preserve"> float </w:t>
+      </w:r>
+      <w:proofErr w:type="spellStart"/>
+      <w:r>
+        <w:t>sA</w:t>
+      </w:r>
+      <w:proofErr w:type="spellEnd"/>
+      <w:r>
+        <w:t>[</w:t>
+      </w:r>
+      <w:proofErr w:type="spellStart"/>
       <w:r>
         <w:rPr>
           <w:color w:val="FF0000"/>
         </w:rPr>
         <w:t>TileSize</w:t>
       </w:r>
+      <w:proofErr w:type="spellEnd"/>
       <w:r>
         <w:t>][</w:t>
       </w:r>
+      <w:proofErr w:type="spellStart"/>
       <w:r>
         <w:rPr>
           <w:color w:val="FF0000"/>
         </w:rPr>
         <w:t>TileSize</w:t>
       </w:r>
+      <w:proofErr w:type="spellEnd"/>
       <w:r>
         <w:t>];</w:t>
       </w:r>
@@ -479,24 +1039,41 @@
         <w:br/>
         <w:t xml:space="preserve">        </w:t>
       </w:r>
-      <w:r>
-        <w:t>tile_static float sB[</w:t>
-      </w:r>
+      <w:proofErr w:type="spellStart"/>
+      <w:r>
+        <w:t>tile_static</w:t>
+      </w:r>
+      <w:proofErr w:type="spellEnd"/>
+      <w:r>
+        <w:t xml:space="preserve"> float </w:t>
+      </w:r>
+      <w:proofErr w:type="spellStart"/>
+      <w:r>
+        <w:t>sB</w:t>
+      </w:r>
+      <w:proofErr w:type="spellEnd"/>
+      <w:r>
+        <w:t>[</w:t>
+      </w:r>
+      <w:proofErr w:type="spellStart"/>
       <w:r>
         <w:rPr>
           <w:color w:val="FF0000"/>
         </w:rPr>
         <w:t>TileSize</w:t>
       </w:r>
+      <w:proofErr w:type="spellEnd"/>
       <w:r>
         <w:t>][</w:t>
       </w:r>
+      <w:proofErr w:type="spellStart"/>
       <w:r>
         <w:rPr>
           <w:color w:val="FF0000"/>
         </w:rPr>
         <w:t>TileSize</w:t>
       </w:r>
+      <w:proofErr w:type="spellEnd"/>
       <w:r>
         <w:t>];</w:t>
       </w:r>
@@ -504,23 +1081,74 @@
         <w:br/>
         <w:t xml:space="preserve">        </w:t>
       </w:r>
-      <w:r>
-        <w:t>sA[row][col] = a(tidx.global[0], col + i);</w:t>
+      <w:proofErr w:type="spellStart"/>
+      <w:r>
+        <w:t>sA</w:t>
+      </w:r>
+      <w:proofErr w:type="spellEnd"/>
+      <w:r>
+        <w:t>[row][col] = a(</w:t>
+      </w:r>
+      <w:proofErr w:type="spellStart"/>
+      <w:r>
+        <w:t>tidx.global</w:t>
+      </w:r>
+      <w:proofErr w:type="spellEnd"/>
+      <w:r>
+        <w:t xml:space="preserve">[0], col + </w:t>
+      </w:r>
+      <w:proofErr w:type="spellStart"/>
+      <w:r>
+        <w:t>i</w:t>
+      </w:r>
+      <w:proofErr w:type="spellEnd"/>
+      <w:r>
+        <w:t>);</w:t>
       </w:r>
       <w:r>
         <w:br/>
         <w:t xml:space="preserve">        </w:t>
       </w:r>
-      <w:r>
-        <w:t>sB[row][col] = b(row + i, tidx.global[1]);</w:t>
+      <w:proofErr w:type="spellStart"/>
+      <w:r>
+        <w:t>sB</w:t>
+      </w:r>
+      <w:proofErr w:type="spellEnd"/>
+      <w:r>
+        <w:t xml:space="preserve">[row][col] = b(row + </w:t>
+      </w:r>
+      <w:proofErr w:type="spellStart"/>
+      <w:r>
+        <w:t>i</w:t>
+      </w:r>
+      <w:proofErr w:type="spellEnd"/>
+      <w:r>
+        <w:t xml:space="preserve">, </w:t>
+      </w:r>
+      <w:proofErr w:type="spellStart"/>
+      <w:r>
+        <w:t>tidx.global</w:t>
+      </w:r>
+      <w:proofErr w:type="spellEnd"/>
+      <w:r>
+        <w:t>[1]);</w:t>
       </w:r>
       <w:r>
         <w:br/>
         <w:t xml:space="preserve">        </w:t>
       </w:r>
       <w:r>
-        <w:t xml:space="preserve">for (int k = 0; k &lt; </w:t>
-      </w:r>
+        <w:t>for (</w:t>
+      </w:r>
+      <w:proofErr w:type="spellStart"/>
+      <w:r>
+        <w:t>int</w:t>
+      </w:r>
+      <w:proofErr w:type="spellEnd"/>
+      <w:r>
+        <w:t xml:space="preserve"> k = 0; k &lt; </w:t>
+      </w:r>
+      <w:proofErr w:type="spellStart"/>
       <w:r>
         <w:rPr>
           <w:color w:val="FF0000"/>
@@ -533,6 +1161,7 @@
         </w:rPr>
         <w:t>ileSize</w:t>
       </w:r>
+      <w:proofErr w:type="spellEnd"/>
       <w:r>
         <w:t>; k++)</w:t>
       </w:r>
@@ -541,7 +1170,23 @@
         <w:t xml:space="preserve">            </w:t>
       </w:r>
       <w:r>
-        <w:t>sum += sA[row][k] * sB[k][col];</w:t>
+        <w:t xml:space="preserve">sum += </w:t>
+      </w:r>
+      <w:proofErr w:type="spellStart"/>
+      <w:r>
+        <w:t>sA</w:t>
+      </w:r>
+      <w:proofErr w:type="spellEnd"/>
+      <w:r>
+        <w:t xml:space="preserve">[row][k] * </w:t>
+      </w:r>
+      <w:proofErr w:type="spellStart"/>
+      <w:r>
+        <w:t>sB</w:t>
+      </w:r>
+      <w:proofErr w:type="spellEnd"/>
+      <w:r>
+        <w:t>[k][col];</w:t>
       </w:r>
       <w:r>
         <w:br/>
@@ -618,32 +1263,52 @@
       <w:r>
         <w:t xml:space="preserve">This difference in execution time is due to the writes to </w:t>
       </w:r>
+      <w:proofErr w:type="spellStart"/>
       <w:r>
         <w:rPr>
           <w:rStyle w:val="Italic"/>
         </w:rPr>
         <w:t>outData</w:t>
       </w:r>
-      <w:r>
-        <w:t xml:space="preserve"> being uncoalesced. Although the reads from </w:t>
-      </w:r>
+      <w:proofErr w:type="spellEnd"/>
+      <w:r>
+        <w:t xml:space="preserve"> being </w:t>
+      </w:r>
+      <w:proofErr w:type="spellStart"/>
+      <w:r>
+        <w:t>uncoalesced</w:t>
+      </w:r>
+      <w:proofErr w:type="spellEnd"/>
+      <w:r>
+        <w:t xml:space="preserve">. Although the reads from </w:t>
+      </w:r>
+      <w:proofErr w:type="spellStart"/>
       <w:r>
         <w:rPr>
           <w:rStyle w:val="Italic"/>
         </w:rPr>
         <w:t>inData</w:t>
       </w:r>
+      <w:proofErr w:type="spellEnd"/>
       <w:r>
         <w:t xml:space="preserve"> on each thread are from adjacent memory addresses, the writes to </w:t>
       </w:r>
+      <w:proofErr w:type="spellStart"/>
       <w:r>
         <w:rPr>
           <w:rStyle w:val="Italic"/>
         </w:rPr>
         <w:t>outData</w:t>
       </w:r>
-      <w:r>
-        <w:t xml:space="preserve"> from consecutive threads occur on different rows. </w:t>
+      <w:proofErr w:type="spellEnd"/>
+      <w:r>
+        <w:t xml:space="preserve"> from consecutive threads o</w:t>
+      </w:r>
+      <w:r>
+        <w:t>c</w:t>
+      </w:r>
+      <w:r>
+        <w:t xml:space="preserve">cur on different rows. </w:t>
       </w:r>
     </w:p>
     <w:p>
@@ -652,29 +1317,10 @@
       </w:pPr>
       <w:r>
         <w:object w:dxaOrig="5114" w:dyaOrig="2764">
-          <v:shapetype id="_x0000_t75" coordsize="21600,21600" o:spt="75" o:preferrelative="t" path="m@4@5l@4@11@9@11@9@5xe" filled="f" stroked="f">
-            <v:stroke joinstyle="miter"/>
-            <v:formulas>
-              <v:f eqn="if lineDrawn pixelLineWidth 0"/>
-              <v:f eqn="sum @0 1 0"/>
-              <v:f eqn="sum 0 0 @1"/>
-              <v:f eqn="prod @2 1 2"/>
-              <v:f eqn="prod @3 21600 pixelWidth"/>
-              <v:f eqn="prod @3 21600 pixelHeight"/>
-              <v:f eqn="sum @0 0 1"/>
-              <v:f eqn="prod @6 1 2"/>
-              <v:f eqn="prod @7 21600 pixelWidth"/>
-              <v:f eqn="sum @8 21600 0"/>
-              <v:f eqn="prod @7 21600 pixelHeight"/>
-              <v:f eqn="sum @10 21600 0"/>
-            </v:formulas>
-            <v:path o:extrusionok="f" gradientshapeok="t" o:connecttype="rect"/>
-            <o:lock v:ext="edit" aspectratio="t"/>
-          </v:shapetype>
-          <v:shape id="_x0000_i1025" type="#_x0000_t75" style="width:254.7pt;height:138.55pt" o:ole="">
+          <v:shape id="_x0000_i1025" type="#_x0000_t75" style="width:254.75pt;height:138.55pt" o:ole="">
             <v:imagedata r:id="rId13" o:title=""/>
           </v:shape>
-          <o:OLEObject Type="Embed" ProgID="Visio.Drawing.11" ShapeID="_x0000_i1025" DrawAspect="Content" ObjectID="_1417937421" r:id="rId14"/>
+          <o:OLEObject Type="Embed" ProgID="Visio.Drawing.11" ShapeID="_x0000_i1025" DrawAspect="Content" ObjectID="_1426009807" r:id="rId14"/>
         </w:object>
       </w:r>
     </w:p>
@@ -682,14 +1328,24 @@
       <w:r>
         <w:t xml:space="preserve">This explains the big difference in performance. The threads (numbered in the diagram above) are writing to memory locations that are not adjacent. Remember that C++ AMP, like C and C++, stores multi-dimensional data in row-major order, so the shaded row represents coalesced memory access while the column in </w:t>
       </w:r>
+      <w:proofErr w:type="spellStart"/>
       <w:r>
         <w:rPr>
           <w:rStyle w:val="Italic"/>
         </w:rPr>
         <w:t>outData</w:t>
       </w:r>
-      <w:r>
-        <w:t xml:space="preserve"> is an uncoalesced access.</w:t>
+      <w:proofErr w:type="spellEnd"/>
+      <w:r>
+        <w:t xml:space="preserve"> is an </w:t>
+      </w:r>
+      <w:proofErr w:type="spellStart"/>
+      <w:r>
+        <w:t>uncoalesced</w:t>
+      </w:r>
+      <w:proofErr w:type="spellEnd"/>
+      <w:r>
+        <w:t xml:space="preserve"> access.</w:t>
       </w:r>
     </w:p>
     <w:p>
@@ -721,21 +1377,25 @@
       <w:r>
         <w:t xml:space="preserve">copies coalesced data from </w:t>
       </w:r>
+      <w:proofErr w:type="spellStart"/>
       <w:r>
         <w:rPr>
           <w:rStyle w:val="Italic"/>
         </w:rPr>
         <w:t>inData</w:t>
       </w:r>
+      <w:proofErr w:type="spellEnd"/>
       <w:r>
         <w:t xml:space="preserve"> in global memory into tile static </w:t>
       </w:r>
+      <w:proofErr w:type="spellStart"/>
       <w:r>
         <w:rPr>
           <w:rStyle w:val="Italic"/>
         </w:rPr>
         <w:t>localData</w:t>
       </w:r>
+      <w:proofErr w:type="spellEnd"/>
       <w:r>
         <w:t xml:space="preserve"> and transposes </w:t>
       </w:r>
@@ -743,44 +1403,276 @@
         <w:t xml:space="preserve">it </w:t>
       </w:r>
       <w:r>
-        <w:t>during the copy to tile static memory. After the barrier—which ensures that all threads have finished the copy—the data is written in a coalesced way back to global memory. Tile static memory has a much higher bandwidth and smaller interface width than global memory, so the penalty for u</w:t>
-      </w:r>
-      <w:r>
-        <w:t>n</w:t>
-      </w:r>
-      <w:r>
-        <w:t>coalesced memory accesses is far less. By transferring the matrix elements by means of tile static memory and doing the transpose there, uncoalesced writes to global memory can be eliminated.</w:t>
+        <w:t xml:space="preserve">during the copy to tile static memory. After the barrier—which ensures that all threads have finished the copy—the data is written in a coalesced way back to global memory. Tile static memory has a much higher bandwidth and smaller interface width than global memory, so the penalty for </w:t>
+      </w:r>
+      <w:proofErr w:type="spellStart"/>
+      <w:r>
+        <w:t>uncoalesced</w:t>
+      </w:r>
+      <w:proofErr w:type="spellEnd"/>
+      <w:r>
+        <w:t xml:space="preserve"> memory accesses is far less. By transferring the matrix elements by means of tile static memory and doing the transpose there, </w:t>
+      </w:r>
+      <w:proofErr w:type="spellStart"/>
+      <w:r>
+        <w:t>uncoalesced</w:t>
+      </w:r>
+      <w:proofErr w:type="spellEnd"/>
+      <w:r>
+        <w:t xml:space="preserve"> writes to global memory can be eliminated.</w:t>
       </w:r>
       <w:r>
         <w:t xml:space="preserve"> The diagram shows four tiles (numbered in bold), each with four threads. The memory accesses for the threads in tile 2 are shown shaded. It clearly shows that the writes to </w:t>
       </w:r>
+      <w:proofErr w:type="spellStart"/>
       <w:r>
         <w:rPr>
           <w:rStyle w:val="Italic"/>
         </w:rPr>
         <w:t>outData</w:t>
       </w:r>
+      <w:proofErr w:type="spellEnd"/>
       <w:r>
         <w:t xml:space="preserve"> by threads 1 and two in tile 2 are now coalesced.</w:t>
       </w:r>
     </w:p>
-    <w:bookmarkStart w:id="0" w:name="_GoBack"/>
-    <w:bookmarkEnd w:id="0"/>
     <w:p>
       <w:pPr>
         <w:pStyle w:val="Num-Caption"/>
       </w:pPr>
       <w:r>
         <w:object w:dxaOrig="6945" w:dyaOrig="3330">
-          <v:shape id="_x0000_i1026" type="#_x0000_t75" style="width:347.1pt;height:166.4pt" o:ole="">
+          <v:shape id="_x0000_i1026" type="#_x0000_t75" style="width:347.45pt;height:166.35pt" o:ole="">
             <v:imagedata r:id="rId15" o:title=""/>
           </v:shape>
-          <o:OLEObject Type="Embed" ProgID="Visio.Drawing.11" ShapeID="_x0000_i1026" DrawAspect="Content" ObjectID="_1417937422" r:id="rId16"/>
+          <o:OLEObject Type="Embed" ProgID="Visio.Drawing.11" ShapeID="_x0000_i1026" DrawAspect="Content" ObjectID="_1426009808" r:id="rId16"/>
         </w:object>
       </w:r>
     </w:p>
+    <w:p>
+      <w:pPr>
+        <w:pStyle w:val="Heading2"/>
+      </w:pPr>
+      <w:r>
+        <w:t>Chapter 12</w:t>
+      </w:r>
+      <w:r>
+        <w:t xml:space="preserve">: </w:t>
+      </w:r>
+      <w:r>
+        <w:t xml:space="preserve">Additional C++ AMP Features on Windows 8 </w:t>
+      </w:r>
+      <w:r>
+        <w:t>(page</w:t>
+      </w:r>
+      <w:r>
+        <w:t xml:space="preserve"> 295</w:t>
+      </w:r>
+      <w:r>
+        <w:t>)</w:t>
+      </w:r>
+    </w:p>
+    <w:p>
+      <w:pPr>
+        <w:rPr>
+          <w:rStyle w:val="Bold"/>
+        </w:rPr>
+      </w:pPr>
+      <w:r>
+        <w:rPr>
+          <w:rStyle w:val="Bold"/>
+        </w:rPr>
+        <w:t xml:space="preserve">This section </w:t>
+      </w:r>
+      <w:r>
+        <w:rPr>
+          <w:rStyle w:val="Bold"/>
+        </w:rPr>
+        <w:t>did not</w:t>
+      </w:r>
+      <w:r>
+        <w:rPr>
+          <w:rStyle w:val="Bold"/>
+        </w:rPr>
+        <w:t xml:space="preserve"> contain any mistakes </w:t>
+      </w:r>
+      <w:r>
+        <w:rPr>
+          <w:rStyle w:val="Bold"/>
+        </w:rPr>
+        <w:t>at the time of writing</w:t>
+      </w:r>
+      <w:r>
+        <w:rPr>
+          <w:rStyle w:val="Bold"/>
+        </w:rPr>
+        <w:t>.</w:t>
+      </w:r>
+      <w:bookmarkStart w:id="0" w:name="_GoBack"/>
+      <w:bookmarkEnd w:id="0"/>
+    </w:p>
+    <w:p>
+      <w:pPr>
+        <w:rPr>
+          <w:rStyle w:val="Bold"/>
+          <w:b w:val="0"/>
+        </w:rPr>
+      </w:pPr>
+      <w:r>
+        <w:rPr>
+          <w:rStyle w:val="Bold"/>
+          <w:b w:val="0"/>
+        </w:rPr>
+        <w:t>S</w:t>
+      </w:r>
+      <w:r>
+        <w:rPr>
+          <w:rStyle w:val="Bold"/>
+          <w:b w:val="0"/>
+        </w:rPr>
+        <w:t xml:space="preserve">ince publication </w:t>
+      </w:r>
+      <w:r>
+        <w:rPr>
+          <w:rStyle w:val="Bold"/>
+          <w:b w:val="0"/>
+        </w:rPr>
+        <w:t>of the book Microsoft has</w:t>
+      </w:r>
+      <w:r>
+        <w:rPr>
+          <w:rStyle w:val="Bold"/>
+          <w:b w:val="0"/>
+        </w:rPr>
+        <w:t xml:space="preserve"> released </w:t>
+      </w:r>
+      <w:r>
+        <w:rPr>
+          <w:rStyle w:val="Bold"/>
+          <w:b w:val="0"/>
+        </w:rPr>
+        <w:t xml:space="preserve">the </w:t>
+      </w:r>
+      <w:hyperlink r:id="rId17" w:history="1">
+        <w:r>
+          <w:rPr>
+            <w:rStyle w:val="Hyperlink"/>
+          </w:rPr>
+          <w:t>Platform Update for Windows 7</w:t>
+        </w:r>
+      </w:hyperlink>
+      <w:r>
+        <w:rPr>
+          <w:rStyle w:val="Bold"/>
+          <w:b w:val="0"/>
+        </w:rPr>
+        <w:t xml:space="preserve">. </w:t>
+      </w:r>
+      <w:r>
+        <w:rPr>
+          <w:rStyle w:val="Bold"/>
+          <w:b w:val="0"/>
+        </w:rPr>
+        <w:t xml:space="preserve">This update </w:t>
+      </w:r>
+      <w:r>
+        <w:rPr>
+          <w:rStyle w:val="Bold"/>
+          <w:b w:val="0"/>
+        </w:rPr>
+        <w:t>en</w:t>
+      </w:r>
+      <w:r>
+        <w:rPr>
+          <w:rStyle w:val="Bold"/>
+          <w:b w:val="0"/>
+        </w:rPr>
+        <w:t>a</w:t>
+      </w:r>
+      <w:r>
+        <w:rPr>
+          <w:rStyle w:val="Bold"/>
+          <w:b w:val="0"/>
+        </w:rPr>
+        <w:t>bles both debugger support and the WARP accelerator on Windows 7</w:t>
+      </w:r>
+      <w:r>
+        <w:rPr>
+          <w:rStyle w:val="Bold"/>
+          <w:b w:val="0"/>
+        </w:rPr>
+        <w:t xml:space="preserve"> and </w:t>
+      </w:r>
+      <w:r>
+        <w:rPr>
+          <w:lang w:val="en"/>
+        </w:rPr>
+        <w:t>Windows Server 2008 R2</w:t>
+      </w:r>
+      <w:r>
+        <w:rPr>
+          <w:rStyle w:val="Bold"/>
+          <w:b w:val="0"/>
+        </w:rPr>
+        <w:t>.</w:t>
+      </w:r>
+      <w:r>
+        <w:rPr>
+          <w:rStyle w:val="Bold"/>
+          <w:b w:val="0"/>
+        </w:rPr>
+        <w:t xml:space="preserve"> The following blog posts detail how these features are now enabled.</w:t>
+      </w:r>
+    </w:p>
+    <w:p>
+      <w:pPr>
+        <w:pStyle w:val="ListParagraph"/>
+        <w:numPr>
+          <w:ilvl w:val="0"/>
+          <w:numId w:val="25"/>
+        </w:numPr>
+        <w:rPr>
+          <w:lang w:val="en"/>
+        </w:rPr>
+      </w:pPr>
+      <w:hyperlink r:id="rId18" w:tgtFrame="_blank" w:history="1">
+        <w:r>
+          <w:rPr>
+            <w:rStyle w:val="Hyperlink"/>
+            <w:rFonts w:ascii="Segoe UI" w:hAnsi="Segoe UI" w:cs="Segoe UI"/>
+            <w:sz w:val="19"/>
+            <w:lang w:val="en"/>
+          </w:rPr>
+          <w:t>C++ AMP CPU fallback support now available on Windows 7</w:t>
+        </w:r>
+      </w:hyperlink>
+    </w:p>
+    <w:p>
+      <w:pPr>
+        <w:pStyle w:val="ListParagraph"/>
+        <w:numPr>
+          <w:ilvl w:val="0"/>
+          <w:numId w:val="25"/>
+        </w:numPr>
+        <w:rPr>
+          <w:lang w:val="en"/>
+        </w:rPr>
+      </w:pPr>
+      <w:hyperlink r:id="rId19" w:tgtFrame="_blank" w:history="1">
+        <w:r>
+          <w:rPr>
+            <w:rStyle w:val="Hyperlink"/>
+            <w:rFonts w:ascii="Segoe UI" w:hAnsi="Segoe UI" w:cs="Segoe UI"/>
+            <w:sz w:val="19"/>
+            <w:lang w:val="en"/>
+          </w:rPr>
+          <w:t>C++ AMP GPU debugging now available on Windows 7</w:t>
+        </w:r>
+      </w:hyperlink>
+    </w:p>
+    <w:p/>
     <w:sectPr>
-      <w:footerReference w:type="default" r:id="rId17"/>
+      <w:footerReference w:type="default" r:id="rId20"/>
       <w:pgSz w:w="12240" w:h="15840"/>
       <w:pgMar w:top="1440" w:right="1440" w:bottom="1440" w:left="1440" w:header="720" w:footer="720" w:gutter="0"/>
       <w:cols w:space="720"/>
@@ -878,7 +1770,7 @@
                 <w:rPr>
                   <w:noProof/>
                 </w:rPr>
-                <w:t>2</w:t>
+                <w:t>3</w:t>
               </w:r>
               <w:r>
                 <w:fldChar w:fldCharType="end"/>
@@ -940,7 +1832,187 @@
 
 <file path=word/numbering.xml><?xml version="1.0" encoding="utf-8"?>
 <w:numbering xmlns:wpc="http://schemas.microsoft.com/office/word/2010/wordprocessingCanvas" xmlns:mc="http://schemas.openxmlformats.org/markup-compatibility/2006" xmlns:o="urn:schemas-microsoft-com:office:office" xmlns:r="http://schemas.openxmlformats.org/officeDocument/2006/relationships" xmlns:m="http://schemas.openxmlformats.org/officeDocument/2006/math" xmlns:v="urn:schemas-microsoft-com:vml" xmlns:wp14="http://schemas.microsoft.com/office/word/2010/wordprocessingDrawing" xmlns:wp="http://schemas.openxmlformats.org/drawingml/2006/wordprocessingDrawing" xmlns:w10="urn:schemas-microsoft-com:office:word" xmlns:w="http://schemas.openxmlformats.org/wordprocessingml/2006/main" xmlns:w14="http://schemas.microsoft.com/office/word/2010/wordml" xmlns:wpg="http://schemas.microsoft.com/office/word/2010/wordprocessingGroup" xmlns:wpi="http://schemas.microsoft.com/office/word/2010/wordprocessingInk" xmlns:wne="http://schemas.microsoft.com/office/word/2006/wordml" xmlns:wps="http://schemas.microsoft.com/office/word/2010/wordprocessingShape" mc:Ignorable="w14 wp14">
+  <w:numPicBullet w:numPicBulletId="0">
+    <w:pict>
+      <v:shapetype id="_x0000_t75" coordsize="21600,21600" o:spt="75" o:preferrelative="t" path="m@4@5l@4@11@9@11@9@5xe" filled="f" stroked="f">
+        <v:stroke joinstyle="miter"/>
+        <v:formulas>
+          <v:f eqn="if lineDrawn pixelLineWidth 0"/>
+          <v:f eqn="sum @0 1 0"/>
+          <v:f eqn="sum 0 0 @1"/>
+          <v:f eqn="prod @2 1 2"/>
+          <v:f eqn="prod @3 21600 pixelWidth"/>
+          <v:f eqn="prod @3 21600 pixelHeight"/>
+          <v:f eqn="sum @0 0 1"/>
+          <v:f eqn="prod @6 1 2"/>
+          <v:f eqn="prod @7 21600 pixelWidth"/>
+          <v:f eqn="sum @8 21600 0"/>
+          <v:f eqn="prod @7 21600 pixelHeight"/>
+          <v:f eqn="sum @10 21600 0"/>
+        </v:formulas>
+        <v:path o:extrusionok="f" gradientshapeok="t" o:connecttype="rect"/>
+        <o:lock v:ext="edit" aspectratio="t"/>
+      </v:shapetype>
+      <v:shape id="_x0000_i1032" type="#_x0000_t75" style="width:3in;height:3in" o:bullet="t"/>
+    </w:pict>
+  </w:numPicBullet>
+  <w:numPicBullet w:numPicBulletId="1">
+    <w:pict>
+      <v:shape id="_x0000_i1033" type="#_x0000_t75" style="width:3in;height:3in" o:bullet="t"/>
+    </w:pict>
+  </w:numPicBullet>
   <w:abstractNum w:abstractNumId="0">
+    <w:nsid w:val="20B62200"/>
+    <w:multiLevelType w:val="multilevel"/>
+    <w:tmpl w:val="40542434"/>
+    <w:lvl w:ilvl="0">
+      <w:start w:val="1"/>
+      <w:numFmt w:val="bullet"/>
+      <w:lvlText w:val=""/>
+      <w:lvlPicBulletId w:val="0"/>
+      <w:lvlJc w:val="left"/>
+      <w:pPr>
+        <w:tabs>
+          <w:tab w:val="num" w:pos="720"/>
+        </w:tabs>
+        <w:ind w:left="720" w:hanging="360"/>
+      </w:pPr>
+      <w:rPr>
+        <w:rFonts w:ascii="Wingdings" w:hAnsi="Wingdings" w:hint="default"/>
+        <w:sz w:val="20"/>
+      </w:rPr>
+    </w:lvl>
+    <w:lvl w:ilvl="1" w:tentative="1">
+      <w:start w:val="1"/>
+      <w:numFmt w:val="bullet"/>
+      <w:lvlText w:val=""/>
+      <w:lvlPicBulletId w:val="1"/>
+      <w:lvlJc w:val="left"/>
+      <w:pPr>
+        <w:tabs>
+          <w:tab w:val="num" w:pos="1440"/>
+        </w:tabs>
+        <w:ind w:left="1440" w:hanging="360"/>
+      </w:pPr>
+      <w:rPr>
+        <w:rFonts w:ascii="Wingdings" w:hAnsi="Wingdings" w:hint="default"/>
+        <w:sz w:val="20"/>
+      </w:rPr>
+    </w:lvl>
+    <w:lvl w:ilvl="2" w:tentative="1">
+      <w:start w:val="1"/>
+      <w:numFmt w:val="bullet"/>
+      <w:lvlText w:val=""/>
+      <w:lvlJc w:val="left"/>
+      <w:pPr>
+        <w:tabs>
+          <w:tab w:val="num" w:pos="2160"/>
+        </w:tabs>
+        <w:ind w:left="2160" w:hanging="360"/>
+      </w:pPr>
+      <w:rPr>
+        <w:rFonts w:ascii="Wingdings" w:hAnsi="Wingdings" w:hint="default"/>
+        <w:sz w:val="20"/>
+      </w:rPr>
+    </w:lvl>
+    <w:lvl w:ilvl="3" w:tentative="1">
+      <w:start w:val="1"/>
+      <w:numFmt w:val="bullet"/>
+      <w:lvlText w:val=""/>
+      <w:lvlJc w:val="left"/>
+      <w:pPr>
+        <w:tabs>
+          <w:tab w:val="num" w:pos="2880"/>
+        </w:tabs>
+        <w:ind w:left="2880" w:hanging="360"/>
+      </w:pPr>
+      <w:rPr>
+        <w:rFonts w:ascii="Wingdings" w:hAnsi="Wingdings" w:hint="default"/>
+        <w:sz w:val="20"/>
+      </w:rPr>
+    </w:lvl>
+    <w:lvl w:ilvl="4" w:tentative="1">
+      <w:start w:val="1"/>
+      <w:numFmt w:val="bullet"/>
+      <w:lvlText w:val=""/>
+      <w:lvlJc w:val="left"/>
+      <w:pPr>
+        <w:tabs>
+          <w:tab w:val="num" w:pos="3600"/>
+        </w:tabs>
+        <w:ind w:left="3600" w:hanging="360"/>
+      </w:pPr>
+      <w:rPr>
+        <w:rFonts w:ascii="Wingdings" w:hAnsi="Wingdings" w:hint="default"/>
+        <w:sz w:val="20"/>
+      </w:rPr>
+    </w:lvl>
+    <w:lvl w:ilvl="5" w:tentative="1">
+      <w:start w:val="1"/>
+      <w:numFmt w:val="bullet"/>
+      <w:lvlText w:val=""/>
+      <w:lvlJc w:val="left"/>
+      <w:pPr>
+        <w:tabs>
+          <w:tab w:val="num" w:pos="4320"/>
+        </w:tabs>
+        <w:ind w:left="4320" w:hanging="360"/>
+      </w:pPr>
+      <w:rPr>
+        <w:rFonts w:ascii="Wingdings" w:hAnsi="Wingdings" w:hint="default"/>
+        <w:sz w:val="20"/>
+      </w:rPr>
+    </w:lvl>
+    <w:lvl w:ilvl="6" w:tentative="1">
+      <w:start w:val="1"/>
+      <w:numFmt w:val="bullet"/>
+      <w:lvlText w:val=""/>
+      <w:lvlJc w:val="left"/>
+      <w:pPr>
+        <w:tabs>
+          <w:tab w:val="num" w:pos="5040"/>
+        </w:tabs>
+        <w:ind w:left="5040" w:hanging="360"/>
+      </w:pPr>
+      <w:rPr>
+        <w:rFonts w:ascii="Wingdings" w:hAnsi="Wingdings" w:hint="default"/>
+        <w:sz w:val="20"/>
+      </w:rPr>
+    </w:lvl>
+    <w:lvl w:ilvl="7" w:tentative="1">
+      <w:start w:val="1"/>
+      <w:numFmt w:val="bullet"/>
+      <w:lvlText w:val=""/>
+      <w:lvlJc w:val="left"/>
+      <w:pPr>
+        <w:tabs>
+          <w:tab w:val="num" w:pos="5760"/>
+        </w:tabs>
+        <w:ind w:left="5760" w:hanging="360"/>
+      </w:pPr>
+      <w:rPr>
+        <w:rFonts w:ascii="Wingdings" w:hAnsi="Wingdings" w:hint="default"/>
+        <w:sz w:val="20"/>
+      </w:rPr>
+    </w:lvl>
+    <w:lvl w:ilvl="8" w:tentative="1">
+      <w:start w:val="1"/>
+      <w:numFmt w:val="bullet"/>
+      <w:lvlText w:val=""/>
+      <w:lvlJc w:val="left"/>
+      <w:pPr>
+        <w:tabs>
+          <w:tab w:val="num" w:pos="6480"/>
+        </w:tabs>
+        <w:ind w:left="6480" w:hanging="360"/>
+      </w:pPr>
+      <w:rPr>
+        <w:rFonts w:ascii="Wingdings" w:hAnsi="Wingdings" w:hint="default"/>
+        <w:sz w:val="20"/>
+      </w:rPr>
+    </w:lvl>
+  </w:abstractNum>
+  <w:abstractNum w:abstractNumId="1">
     <w:nsid w:val="29753A19"/>
     <w:multiLevelType w:val="hybridMultilevel"/>
     <w:tmpl w:val="277ADC90"/>
@@ -1027,7 +2099,7 @@
       </w:pPr>
     </w:lvl>
   </w:abstractNum>
-  <w:abstractNum w:abstractNumId="1">
+  <w:abstractNum w:abstractNumId="2">
     <w:nsid w:val="32F64099"/>
     <w:multiLevelType w:val="hybridMultilevel"/>
     <w:tmpl w:val="00F89E58"/>
@@ -1114,7 +2186,120 @@
       </w:pPr>
     </w:lvl>
   </w:abstractNum>
-  <w:abstractNum w:abstractNumId="2">
+  <w:abstractNum w:abstractNumId="3">
+    <w:nsid w:val="367849CF"/>
+    <w:multiLevelType w:val="hybridMultilevel"/>
+    <w:tmpl w:val="8F7ADA66"/>
+    <w:lvl w:ilvl="0" w:tplc="04090001">
+      <w:start w:val="1"/>
+      <w:numFmt w:val="bullet"/>
+      <w:lvlText w:val=""/>
+      <w:lvlJc w:val="left"/>
+      <w:pPr>
+        <w:ind w:left="1435" w:hanging="360"/>
+      </w:pPr>
+      <w:rPr>
+        <w:rFonts w:ascii="Symbol" w:hAnsi="Symbol" w:hint="default"/>
+      </w:rPr>
+    </w:lvl>
+    <w:lvl w:ilvl="1" w:tplc="04090003" w:tentative="1">
+      <w:start w:val="1"/>
+      <w:numFmt w:val="bullet"/>
+      <w:lvlText w:val="o"/>
+      <w:lvlJc w:val="left"/>
+      <w:pPr>
+        <w:ind w:left="2155" w:hanging="360"/>
+      </w:pPr>
+      <w:rPr>
+        <w:rFonts w:ascii="Courier New" w:hAnsi="Courier New" w:cs="Courier New" w:hint="default"/>
+      </w:rPr>
+    </w:lvl>
+    <w:lvl w:ilvl="2" w:tplc="04090005" w:tentative="1">
+      <w:start w:val="1"/>
+      <w:numFmt w:val="bullet"/>
+      <w:lvlText w:val=""/>
+      <w:lvlJc w:val="left"/>
+      <w:pPr>
+        <w:ind w:left="2875" w:hanging="360"/>
+      </w:pPr>
+      <w:rPr>
+        <w:rFonts w:ascii="Wingdings" w:hAnsi="Wingdings" w:hint="default"/>
+      </w:rPr>
+    </w:lvl>
+    <w:lvl w:ilvl="3" w:tplc="04090001" w:tentative="1">
+      <w:start w:val="1"/>
+      <w:numFmt w:val="bullet"/>
+      <w:lvlText w:val=""/>
+      <w:lvlJc w:val="left"/>
+      <w:pPr>
+        <w:ind w:left="3595" w:hanging="360"/>
+      </w:pPr>
+      <w:rPr>
+        <w:rFonts w:ascii="Symbol" w:hAnsi="Symbol" w:hint="default"/>
+      </w:rPr>
+    </w:lvl>
+    <w:lvl w:ilvl="4" w:tplc="04090003" w:tentative="1">
+      <w:start w:val="1"/>
+      <w:numFmt w:val="bullet"/>
+      <w:lvlText w:val="o"/>
+      <w:lvlJc w:val="left"/>
+      <w:pPr>
+        <w:ind w:left="4315" w:hanging="360"/>
+      </w:pPr>
+      <w:rPr>
+        <w:rFonts w:ascii="Courier New" w:hAnsi="Courier New" w:cs="Courier New" w:hint="default"/>
+      </w:rPr>
+    </w:lvl>
+    <w:lvl w:ilvl="5" w:tplc="04090005" w:tentative="1">
+      <w:start w:val="1"/>
+      <w:numFmt w:val="bullet"/>
+      <w:lvlText w:val=""/>
+      <w:lvlJc w:val="left"/>
+      <w:pPr>
+        <w:ind w:left="5035" w:hanging="360"/>
+      </w:pPr>
+      <w:rPr>
+        <w:rFonts w:ascii="Wingdings" w:hAnsi="Wingdings" w:hint="default"/>
+      </w:rPr>
+    </w:lvl>
+    <w:lvl w:ilvl="6" w:tplc="04090001" w:tentative="1">
+      <w:start w:val="1"/>
+      <w:numFmt w:val="bullet"/>
+      <w:lvlText w:val=""/>
+      <w:lvlJc w:val="left"/>
+      <w:pPr>
+        <w:ind w:left="5755" w:hanging="360"/>
+      </w:pPr>
+      <w:rPr>
+        <w:rFonts w:ascii="Symbol" w:hAnsi="Symbol" w:hint="default"/>
+      </w:rPr>
+    </w:lvl>
+    <w:lvl w:ilvl="7" w:tplc="04090003" w:tentative="1">
+      <w:start w:val="1"/>
+      <w:numFmt w:val="bullet"/>
+      <w:lvlText w:val="o"/>
+      <w:lvlJc w:val="left"/>
+      <w:pPr>
+        <w:ind w:left="6475" w:hanging="360"/>
+      </w:pPr>
+      <w:rPr>
+        <w:rFonts w:ascii="Courier New" w:hAnsi="Courier New" w:cs="Courier New" w:hint="default"/>
+      </w:rPr>
+    </w:lvl>
+    <w:lvl w:ilvl="8" w:tplc="04090005" w:tentative="1">
+      <w:start w:val="1"/>
+      <w:numFmt w:val="bullet"/>
+      <w:lvlText w:val=""/>
+      <w:lvlJc w:val="left"/>
+      <w:pPr>
+        <w:ind w:left="7195" w:hanging="360"/>
+      </w:pPr>
+      <w:rPr>
+        <w:rFonts w:ascii="Wingdings" w:hAnsi="Wingdings" w:hint="default"/>
+      </w:rPr>
+    </w:lvl>
+  </w:abstractNum>
+  <w:abstractNum w:abstractNumId="4">
     <w:nsid w:val="4FA23163"/>
     <w:multiLevelType w:val="hybridMultilevel"/>
     <w:tmpl w:val="ED1C06C8"/>
@@ -1204,7 +2389,120 @@
       </w:pPr>
     </w:lvl>
   </w:abstractNum>
-  <w:abstractNum w:abstractNumId="3">
+  <w:abstractNum w:abstractNumId="5">
+    <w:nsid w:val="504A6B07"/>
+    <w:multiLevelType w:val="hybridMultilevel"/>
+    <w:tmpl w:val="63D2E428"/>
+    <w:lvl w:ilvl="0" w:tplc="04090001">
+      <w:start w:val="1"/>
+      <w:numFmt w:val="bullet"/>
+      <w:lvlText w:val=""/>
+      <w:lvlJc w:val="left"/>
+      <w:pPr>
+        <w:ind w:left="360" w:hanging="360"/>
+      </w:pPr>
+      <w:rPr>
+        <w:rFonts w:ascii="Symbol" w:hAnsi="Symbol" w:hint="default"/>
+      </w:rPr>
+    </w:lvl>
+    <w:lvl w:ilvl="1" w:tplc="04090003" w:tentative="1">
+      <w:start w:val="1"/>
+      <w:numFmt w:val="bullet"/>
+      <w:lvlText w:val="o"/>
+      <w:lvlJc w:val="left"/>
+      <w:pPr>
+        <w:ind w:left="1080" w:hanging="360"/>
+      </w:pPr>
+      <w:rPr>
+        <w:rFonts w:ascii="Courier New" w:hAnsi="Courier New" w:cs="Courier New" w:hint="default"/>
+      </w:rPr>
+    </w:lvl>
+    <w:lvl w:ilvl="2" w:tplc="04090005" w:tentative="1">
+      <w:start w:val="1"/>
+      <w:numFmt w:val="bullet"/>
+      <w:lvlText w:val=""/>
+      <w:lvlJc w:val="left"/>
+      <w:pPr>
+        <w:ind w:left="1800" w:hanging="360"/>
+      </w:pPr>
+      <w:rPr>
+        <w:rFonts w:ascii="Wingdings" w:hAnsi="Wingdings" w:hint="default"/>
+      </w:rPr>
+    </w:lvl>
+    <w:lvl w:ilvl="3" w:tplc="04090001" w:tentative="1">
+      <w:start w:val="1"/>
+      <w:numFmt w:val="bullet"/>
+      <w:lvlText w:val=""/>
+      <w:lvlJc w:val="left"/>
+      <w:pPr>
+        <w:ind w:left="2520" w:hanging="360"/>
+      </w:pPr>
+      <w:rPr>
+        <w:rFonts w:ascii="Symbol" w:hAnsi="Symbol" w:hint="default"/>
+      </w:rPr>
+    </w:lvl>
+    <w:lvl w:ilvl="4" w:tplc="04090003" w:tentative="1">
+      <w:start w:val="1"/>
+      <w:numFmt w:val="bullet"/>
+      <w:lvlText w:val="o"/>
+      <w:lvlJc w:val="left"/>
+      <w:pPr>
+        <w:ind w:left="3240" w:hanging="360"/>
+      </w:pPr>
+      <w:rPr>
+        <w:rFonts w:ascii="Courier New" w:hAnsi="Courier New" w:cs="Courier New" w:hint="default"/>
+      </w:rPr>
+    </w:lvl>
+    <w:lvl w:ilvl="5" w:tplc="04090005" w:tentative="1">
+      <w:start w:val="1"/>
+      <w:numFmt w:val="bullet"/>
+      <w:lvlText w:val=""/>
+      <w:lvlJc w:val="left"/>
+      <w:pPr>
+        <w:ind w:left="3960" w:hanging="360"/>
+      </w:pPr>
+      <w:rPr>
+        <w:rFonts w:ascii="Wingdings" w:hAnsi="Wingdings" w:hint="default"/>
+      </w:rPr>
+    </w:lvl>
+    <w:lvl w:ilvl="6" w:tplc="04090001" w:tentative="1">
+      <w:start w:val="1"/>
+      <w:numFmt w:val="bullet"/>
+      <w:lvlText w:val=""/>
+      <w:lvlJc w:val="left"/>
+      <w:pPr>
+        <w:ind w:left="4680" w:hanging="360"/>
+      </w:pPr>
+      <w:rPr>
+        <w:rFonts w:ascii="Symbol" w:hAnsi="Symbol" w:hint="default"/>
+      </w:rPr>
+    </w:lvl>
+    <w:lvl w:ilvl="7" w:tplc="04090003" w:tentative="1">
+      <w:start w:val="1"/>
+      <w:numFmt w:val="bullet"/>
+      <w:lvlText w:val="o"/>
+      <w:lvlJc w:val="left"/>
+      <w:pPr>
+        <w:ind w:left="5400" w:hanging="360"/>
+      </w:pPr>
+      <w:rPr>
+        <w:rFonts w:ascii="Courier New" w:hAnsi="Courier New" w:cs="Courier New" w:hint="default"/>
+      </w:rPr>
+    </w:lvl>
+    <w:lvl w:ilvl="8" w:tplc="04090005" w:tentative="1">
+      <w:start w:val="1"/>
+      <w:numFmt w:val="bullet"/>
+      <w:lvlText w:val=""/>
+      <w:lvlJc w:val="left"/>
+      <w:pPr>
+        <w:ind w:left="6120" w:hanging="360"/>
+      </w:pPr>
+      <w:rPr>
+        <w:rFonts w:ascii="Wingdings" w:hAnsi="Wingdings" w:hint="default"/>
+      </w:rPr>
+    </w:lvl>
+  </w:abstractNum>
+  <w:abstractNum w:abstractNumId="6">
     <w:nsid w:val="5FE219C6"/>
     <w:multiLevelType w:val="hybridMultilevel"/>
     <w:tmpl w:val="1054B6A0"/>
@@ -1319,115 +2617,124 @@
     </w:lvl>
   </w:abstractNum>
   <w:num w:numId="1">
-    <w:abstractNumId w:val="3"/>
+    <w:abstractNumId w:val="6"/>
   </w:num>
   <w:num w:numId="2">
-    <w:abstractNumId w:val="0"/>
+    <w:abstractNumId w:val="1"/>
   </w:num>
   <w:num w:numId="3">
-    <w:abstractNumId w:val="0"/>
+    <w:abstractNumId w:val="1"/>
     <w:lvlOverride w:ilvl="0">
       <w:startOverride w:val="1"/>
     </w:lvlOverride>
   </w:num>
   <w:num w:numId="4">
-    <w:abstractNumId w:val="0"/>
+    <w:abstractNumId w:val="1"/>
     <w:lvlOverride w:ilvl="0">
       <w:startOverride w:val="1"/>
     </w:lvlOverride>
   </w:num>
   <w:num w:numId="5">
-    <w:abstractNumId w:val="0"/>
+    <w:abstractNumId w:val="1"/>
     <w:lvlOverride w:ilvl="0">
       <w:startOverride w:val="1"/>
     </w:lvlOverride>
   </w:num>
   <w:num w:numId="6">
-    <w:abstractNumId w:val="0"/>
+    <w:abstractNumId w:val="1"/>
     <w:lvlOverride w:ilvl="0">
       <w:startOverride w:val="1"/>
     </w:lvlOverride>
   </w:num>
   <w:num w:numId="7">
-    <w:abstractNumId w:val="0"/>
+    <w:abstractNumId w:val="1"/>
     <w:lvlOverride w:ilvl="0">
       <w:startOverride w:val="1"/>
     </w:lvlOverride>
   </w:num>
   <w:num w:numId="8">
-    <w:abstractNumId w:val="0"/>
+    <w:abstractNumId w:val="1"/>
     <w:lvlOverride w:ilvl="0">
       <w:startOverride w:val="1"/>
     </w:lvlOverride>
   </w:num>
   <w:num w:numId="9">
-    <w:abstractNumId w:val="0"/>
+    <w:abstractNumId w:val="1"/>
     <w:lvlOverride w:ilvl="0">
       <w:startOverride w:val="1"/>
     </w:lvlOverride>
   </w:num>
   <w:num w:numId="10">
-    <w:abstractNumId w:val="0"/>
+    <w:abstractNumId w:val="1"/>
     <w:lvlOverride w:ilvl="0">
       <w:startOverride w:val="1"/>
     </w:lvlOverride>
   </w:num>
   <w:num w:numId="11">
-    <w:abstractNumId w:val="0"/>
+    <w:abstractNumId w:val="1"/>
     <w:lvlOverride w:ilvl="0">
       <w:startOverride w:val="1"/>
     </w:lvlOverride>
   </w:num>
   <w:num w:numId="12">
-    <w:abstractNumId w:val="0"/>
+    <w:abstractNumId w:val="1"/>
     <w:lvlOverride w:ilvl="0">
       <w:startOverride w:val="1"/>
     </w:lvlOverride>
   </w:num>
   <w:num w:numId="13">
-    <w:abstractNumId w:val="0"/>
+    <w:abstractNumId w:val="1"/>
     <w:lvlOverride w:ilvl="0">
       <w:startOverride w:val="1"/>
     </w:lvlOverride>
   </w:num>
   <w:num w:numId="14">
-    <w:abstractNumId w:val="0"/>
+    <w:abstractNumId w:val="1"/>
     <w:lvlOverride w:ilvl="0">
       <w:startOverride w:val="1"/>
     </w:lvlOverride>
   </w:num>
   <w:num w:numId="15">
-    <w:abstractNumId w:val="0"/>
+    <w:abstractNumId w:val="1"/>
     <w:lvlOverride w:ilvl="0">
       <w:startOverride w:val="1"/>
     </w:lvlOverride>
   </w:num>
   <w:num w:numId="16">
-    <w:abstractNumId w:val="0"/>
+    <w:abstractNumId w:val="1"/>
     <w:lvlOverride w:ilvl="0">
       <w:startOverride w:val="1"/>
     </w:lvlOverride>
   </w:num>
   <w:num w:numId="17">
-    <w:abstractNumId w:val="0"/>
+    <w:abstractNumId w:val="1"/>
     <w:lvlOverride w:ilvl="0">
       <w:startOverride w:val="1"/>
     </w:lvlOverride>
   </w:num>
   <w:num w:numId="18">
+    <w:abstractNumId w:val="4"/>
+  </w:num>
+  <w:num w:numId="19">
     <w:abstractNumId w:val="2"/>
   </w:num>
-  <w:num w:numId="19">
+  <w:num w:numId="20">
     <w:abstractNumId w:val="1"/>
   </w:num>
-  <w:num w:numId="20">
+  <w:num w:numId="21">
+    <w:abstractNumId w:val="1"/>
+  </w:num>
+  <w:num w:numId="22">
+    <w:abstractNumId w:val="4"/>
+  </w:num>
+  <w:num w:numId="23">
     <w:abstractNumId w:val="0"/>
   </w:num>
-  <w:num w:numId="21">
-    <w:abstractNumId w:val="0"/>
+  <w:num w:numId="24">
+    <w:abstractNumId w:val="5"/>
   </w:num>
-  <w:num w:numId="22">
-    <w:abstractNumId w:val="2"/>
+  <w:num w:numId="25">
+    <w:abstractNumId w:val="3"/>
   </w:num>
 </w:numbering>
 </file>
@@ -5216,7 +6523,7 @@
 </file>
 
 <file path=customXml/itemProps1.xml><?xml version="1.0" encoding="utf-8"?>
-<ds:datastoreItem xmlns:ds="http://schemas.openxmlformats.org/officeDocument/2006/customXml" ds:itemID="{64295C60-0818-47B1-96DF-B0BFB10CC7B5}">
+<ds:datastoreItem xmlns:ds="http://schemas.openxmlformats.org/officeDocument/2006/customXml" ds:itemID="{0F8704A6-8CFB-4CA3-97DD-1DAAAA8A8BC7}">
   <ds:schemaRefs>
     <ds:schemaRef ds:uri="http://schemas.openxmlformats.org/officeDocument/2006/bibliography"/>
   </ds:schemaRefs>
@@ -5224,7 +6531,7 @@
 </file>
 
 <file path=customXml/itemProps2.xml><?xml version="1.0" encoding="utf-8"?>
-<ds:datastoreItem xmlns:ds="http://schemas.openxmlformats.org/officeDocument/2006/customXml" ds:itemID="{7306DD63-1A36-4F95-98EF-D731BB4FDC45}">
+<ds:datastoreItem xmlns:ds="http://schemas.openxmlformats.org/officeDocument/2006/customXml" ds:itemID="{AC240BCA-0488-4805-B2F3-AAA7DA115020}">
   <ds:schemaRefs>
     <ds:schemaRef ds:uri="http://schemas.openxmlformats.org/officeDocument/2006/bibliography"/>
   </ds:schemaRefs>
@@ -5232,7 +6539,7 @@
 </file>
 
 <file path=customXml/itemProps3.xml><?xml version="1.0" encoding="utf-8"?>
-<ds:datastoreItem xmlns:ds="http://schemas.openxmlformats.org/officeDocument/2006/customXml" ds:itemID="{1475A63B-F231-406A-8386-6B11EB8966E7}">
+<ds:datastoreItem xmlns:ds="http://schemas.openxmlformats.org/officeDocument/2006/customXml" ds:itemID="{AEBC0393-8FFB-49FB-9463-227191F0BCD6}">
   <ds:schemaRefs>
     <ds:schemaRef ds:uri="http://schemas.openxmlformats.org/officeDocument/2006/bibliography"/>
   </ds:schemaRefs>

</xml_diff>